<commit_message>
repository move to new computer
</commit_message>
<xml_diff>
--- a/IRIS Document Migration.docx
+++ b/IRIS Document Migration.docx
@@ -48,37 +48,7 @@
           <w:rPr>
             <w:rStyle w:val="Hyperlink"/>
           </w:rPr>
-          <w:t>\\file\herman\E</w:t>
-        </w:r>
-        <w:r>
-          <w:rPr>
-            <w:rStyle w:val="Hyperlink"/>
-          </w:rPr>
-          <w:t>\</w:t>
-        </w:r>
-        <w:r>
-          <w:rPr>
-            <w:rStyle w:val="Hyperlink"/>
-          </w:rPr>
-          <w:t>R</w:t>
-        </w:r>
-        <w:r>
-          <w:rPr>
-            <w:rStyle w:val="Hyperlink"/>
-          </w:rPr>
-          <w:t>M\0</w:t>
-        </w:r>
-        <w:r>
-          <w:rPr>
-            <w:rStyle w:val="Hyperlink"/>
-          </w:rPr>
-          <w:t>8</w:t>
-        </w:r>
-        <w:r>
-          <w:rPr>
-            <w:rStyle w:val="Hyperlink"/>
-          </w:rPr>
-          <w:t>\02\Consent Monitoring IRIS</w:t>
+          <w:t>\\file\herman\E\RM\08\02\Consent Monitoring IRIS</w:t>
         </w:r>
       </w:hyperlink>
       <w:r>
@@ -392,16 +362,11 @@
       <w:r>
         <w:t xml:space="preserve"> in order to prepare the database tables required for holding the following migration parameters. Textboxes and buttons for entering the folder names </w:t>
       </w:r>
-      <w:proofErr w:type="gramStart"/>
       <w:r>
         <w:t>become</w:t>
       </w:r>
       <w:r>
-        <w:t xml:space="preserve"> disabled</w:t>
-      </w:r>
-      <w:proofErr w:type="gramEnd"/>
-      <w:r>
-        <w:t xml:space="preserve"> until this task is complete.</w:t>
+        <w:t xml:space="preserve"> disabled until this task is complete.</w:t>
       </w:r>
     </w:p>
     <w:p>
@@ -426,21 +391,34 @@
         <w:jc w:val="both"/>
       </w:pPr>
       <w:r>
-        <w:t xml:space="preserve">This is a combination of numeric and textual identifiers for the particular </w:t>
-      </w:r>
-      <w:proofErr w:type="gramStart"/>
-      <w:r>
-        <w:t>migration taking</w:t>
-      </w:r>
-      <w:proofErr w:type="gramEnd"/>
-      <w:r>
-        <w:t xml:space="preserve"> place. It should be set in the Document Migration Process table using SQL. The Migration</w:t>
+        <w:t>This is a combination of numeric and textual identifiers for the particular migration taking place. It should be set in the Document Migration Process table using SQL</w:t>
+      </w:r>
+      <w:r>
+        <w:t xml:space="preserve"> (all things going to plan, rows will be created for this during the regime migration process that runs in SQL Management Studio</w:t>
+      </w:r>
+      <w:r>
+        <w:t xml:space="preserve">. </w:t>
+      </w:r>
+    </w:p>
+    <w:p>
+      <w:pPr>
+        <w:ind w:left="720"/>
+        <w:jc w:val="both"/>
+      </w:pPr>
+      <w:r>
+        <w:t>The Migration</w:t>
       </w:r>
       <w:r>
         <w:t xml:space="preserve"> </w:t>
       </w:r>
       <w:r>
-        <w:t>ID value refers to an integer representing the main migration event that is occurring</w:t>
+        <w:t xml:space="preserve">ID </w:t>
+      </w:r>
+      <w:r>
+        <w:t>is</w:t>
+      </w:r>
+      <w:r>
+        <w:t xml:space="preserve"> an integer representing the main migration event that is occurring</w:t>
       </w:r>
       <w:r>
         <w:t xml:space="preserve"> and must match the migration ID used for the main event that creates the objects and relationships in IRIS. T</w:t>
@@ -461,18 +439,10 @@
         <w:t xml:space="preserve">ID refers to a particular source-destination combination for the files </w:t>
       </w:r>
       <w:r>
-        <w:t xml:space="preserve">to </w:t>
-      </w:r>
-      <w:proofErr w:type="gramStart"/>
-      <w:r>
-        <w:t>be</w:t>
-      </w:r>
-      <w:r>
-        <w:t xml:space="preserve"> copied</w:t>
-      </w:r>
-      <w:proofErr w:type="gramEnd"/>
-      <w:r>
-        <w:t>. The File</w:t>
+        <w:t>to be</w:t>
+      </w:r>
+      <w:r>
+        <w:t xml:space="preserve"> copied. The File</w:t>
       </w:r>
       <w:r>
         <w:t xml:space="preserve"> </w:t>
@@ -500,6 +470,7 @@
         <w:jc w:val="both"/>
       </w:pPr>
       <w:r>
+        <w:lastRenderedPageBreak/>
         <w:t xml:space="preserve">Source </w:t>
       </w:r>
       <w:r>
@@ -548,11 +519,7 @@
         <w:t>of</w:t>
       </w:r>
       <w:r>
-        <w:t xml:space="preserve"> </w:t>
-      </w:r>
-      <w:r>
-        <w:lastRenderedPageBreak/>
-        <w:t xml:space="preserve">documents saved subsequent to the initial IRIS Go-Live, </w:t>
+        <w:t xml:space="preserve"> documents saved subsequent to the initial IRIS Go-Live, </w:t>
       </w:r>
       <w:hyperlink r:id="rId8" w:history="1">
         <w:r>
@@ -574,10 +541,11 @@
         <w:ind w:left="720"/>
         <w:jc w:val="both"/>
       </w:pPr>
-      <w:bookmarkStart w:id="0" w:name="_GoBack"/>
-      <w:bookmarkEnd w:id="0"/>
-      <w:r>
-        <w:t>The process will check the source folder for the string “E\RM\04\00” to decide if it should use R2D2 legacy ID values, or IRIS business identifiers for the root-level folder names.</w:t>
+      <w:r>
+        <w:t>Each folder has a checkbox setting to indicate if the root-level folder names refer to</w:t>
+      </w:r>
+      <w:r>
+        <w:t xml:space="preserve"> R2D2 legacy ID values, or IRIS business.</w:t>
       </w:r>
     </w:p>
     <w:p>
@@ -671,10 +639,68 @@
         <w:t>Step 1: Create Workspace</w:t>
       </w:r>
     </w:p>
+    <w:p>
+      <w:pPr>
+        <w:ind w:left="720"/>
+        <w:jc w:val="both"/>
+      </w:pPr>
+      <w:r>
+        <w:t xml:space="preserve">Click this button to </w:t>
+      </w:r>
+      <w:r>
+        <w:t>populate</w:t>
+      </w:r>
+      <w:r>
+        <w:t xml:space="preserve"> the required tables in the </w:t>
+      </w:r>
+      <w:r>
+        <w:rPr>
+          <w:b/>
+        </w:rPr>
+        <w:t>Workspace Database</w:t>
+      </w:r>
+      <w:r>
+        <w:t xml:space="preserve">. There are </w:t>
+      </w:r>
+      <w:r>
+        <w:t xml:space="preserve">four workspace tables that have been </w:t>
+      </w:r>
+      <w:r>
+        <w:t xml:space="preserve">created </w:t>
+      </w:r>
+      <w:r>
+        <w:t>on</w:t>
+      </w:r>
+      <w:r>
+        <w:t xml:space="preserve"> the </w:t>
+      </w:r>
+      <w:proofErr w:type="spellStart"/>
+      <w:r>
+        <w:rPr>
+          <w:b/>
+        </w:rPr>
+        <w:t>hrc</w:t>
+      </w:r>
+      <w:proofErr w:type="spellEnd"/>
+      <w:r>
+        <w:t xml:space="preserve"> schema in the </w:t>
+      </w:r>
+      <w:proofErr w:type="spellStart"/>
+      <w:r>
+        <w:rPr>
+          <w:b/>
+        </w:rPr>
+        <w:t>IRIS_Migration</w:t>
+      </w:r>
+      <w:proofErr w:type="spellEnd"/>
+      <w:r>
+        <w:t xml:space="preserve"> database on the nominated server.</w:t>
+      </w:r>
+    </w:p>
     <w:tbl>
       <w:tblPr>
         <w:tblStyle w:val="TableGrid"/>
-        <w:tblpPr w:leftFromText="181" w:rightFromText="181" w:vertAnchor="text" w:horzAnchor="margin" w:tblpXSpec="right" w:tblpY="1350"/>
+        <w:tblpPr w:leftFromText="181" w:rightFromText="181" w:vertAnchor="text" w:horzAnchor="margin" w:tblpXSpec="center" w:tblpY="27"/>
         <w:tblW w:w="0" w:type="auto"/>
         <w:tblBorders>
           <w:top w:val="none" w:sz="0" w:space="0" w:color="auto"/>
@@ -687,13 +713,13 @@
         <w:tblLook w:val="04A0" w:firstRow="1" w:lastRow="0" w:firstColumn="1" w:lastColumn="0" w:noHBand="0" w:noVBand="1"/>
       </w:tblPr>
       <w:tblGrid>
-        <w:gridCol w:w="2268"/>
-        <w:gridCol w:w="6379"/>
+        <w:gridCol w:w="3429"/>
+        <w:gridCol w:w="4651"/>
       </w:tblGrid>
       <w:tr>
         <w:tc>
           <w:tcPr>
-            <w:tcW w:w="2268" w:type="dxa"/>
+            <w:tcW w:w="3429" w:type="dxa"/>
           </w:tcPr>
           <w:p>
             <w:pPr>
@@ -710,14 +736,20 @@
             </w:pPr>
             <w:proofErr w:type="spellStart"/>
             <w:r>
-              <w:t>DM_Process</w:t>
+              <w:t>D</w:t>
+            </w:r>
+            <w:r>
+              <w:t>ocumentMigration</w:t>
+            </w:r>
+            <w:r>
+              <w:t>Process</w:t>
             </w:r>
             <w:proofErr w:type="spellEnd"/>
           </w:p>
         </w:tc>
         <w:tc>
           <w:tcPr>
-            <w:tcW w:w="6379" w:type="dxa"/>
+            <w:tcW w:w="4651" w:type="dxa"/>
           </w:tcPr>
           <w:p>
             <w:pPr>
@@ -732,7 +764,7 @@
       <w:tr>
         <w:tc>
           <w:tcPr>
-            <w:tcW w:w="2268" w:type="dxa"/>
+            <w:tcW w:w="3429" w:type="dxa"/>
           </w:tcPr>
           <w:p>
             <w:pPr>
@@ -749,14 +781,20 @@
             </w:pPr>
             <w:proofErr w:type="spellStart"/>
             <w:r>
-              <w:t>DM_ProcessTask</w:t>
+              <w:t>D</w:t>
+            </w:r>
+            <w:r>
+              <w:t>ocumentMigration</w:t>
+            </w:r>
+            <w:r>
+              <w:t>ProcessTask</w:t>
             </w:r>
             <w:proofErr w:type="spellEnd"/>
           </w:p>
         </w:tc>
         <w:tc>
           <w:tcPr>
-            <w:tcW w:w="6379" w:type="dxa"/>
+            <w:tcW w:w="4651" w:type="dxa"/>
           </w:tcPr>
           <w:p>
             <w:pPr>
@@ -771,7 +809,7 @@
       <w:tr>
         <w:tc>
           <w:tcPr>
-            <w:tcW w:w="2268" w:type="dxa"/>
+            <w:tcW w:w="3429" w:type="dxa"/>
           </w:tcPr>
           <w:p>
             <w:pPr>
@@ -788,14 +826,20 @@
             </w:pPr>
             <w:proofErr w:type="spellStart"/>
             <w:r>
-              <w:t>DM_Folders</w:t>
+              <w:t>D</w:t>
+            </w:r>
+            <w:r>
+              <w:t>ocumentMigration</w:t>
+            </w:r>
+            <w:r>
+              <w:t>Folders</w:t>
             </w:r>
             <w:proofErr w:type="spellEnd"/>
           </w:p>
         </w:tc>
         <w:tc>
           <w:tcPr>
-            <w:tcW w:w="6379" w:type="dxa"/>
+            <w:tcW w:w="4651" w:type="dxa"/>
           </w:tcPr>
           <w:p>
             <w:pPr>
@@ -813,7 +857,7 @@
       <w:tr>
         <w:tc>
           <w:tcPr>
-            <w:tcW w:w="2268" w:type="dxa"/>
+            <w:tcW w:w="3429" w:type="dxa"/>
           </w:tcPr>
           <w:p>
             <w:pPr>
@@ -830,14 +874,20 @@
             </w:pPr>
             <w:proofErr w:type="spellStart"/>
             <w:r>
-              <w:t>DM_Files</w:t>
+              <w:t>D</w:t>
+            </w:r>
+            <w:r>
+              <w:t>ocumentMigration</w:t>
+            </w:r>
+            <w:r>
+              <w:t>Files</w:t>
             </w:r>
             <w:proofErr w:type="spellEnd"/>
           </w:p>
         </w:tc>
         <w:tc>
           <w:tcPr>
-            <w:tcW w:w="6379" w:type="dxa"/>
+            <w:tcW w:w="4651" w:type="dxa"/>
           </w:tcPr>
           <w:p>
             <w:pPr>
@@ -864,43 +914,11 @@
     </w:tbl>
     <w:p>
       <w:pPr>
-        <w:ind w:left="720"/>
-        <w:jc w:val="both"/>
-      </w:pPr>
-      <w:r>
-        <w:t xml:space="preserve">Click this button to create the required tables in the </w:t>
-      </w:r>
-      <w:r>
-        <w:rPr>
-          <w:b/>
-        </w:rPr>
-        <w:t>Workspace Database</w:t>
-      </w:r>
-      <w:r>
-        <w:t xml:space="preserve">. There are four workspace tables that will be created in the </w:t>
-      </w:r>
-      <w:r>
-        <w:rPr>
-          <w:b/>
-        </w:rPr>
-        <w:t>cis</w:t>
-      </w:r>
-      <w:r>
-        <w:t xml:space="preserve"> schema in the </w:t>
-      </w:r>
-      <w:proofErr w:type="spellStart"/>
-      <w:r>
-        <w:rPr>
-          <w:b/>
-        </w:rPr>
-        <w:t>mwrcdb</w:t>
-      </w:r>
-      <w:proofErr w:type="spellEnd"/>
-      <w:r>
-        <w:t xml:space="preserve"> database on the nominated server.</w:t>
-      </w:r>
-      <w:r>
-        <w:t xml:space="preserve"> This step must be completed after nominating a database server and prior to identifying source and destination folders.</w:t>
+        <w:pStyle w:val="Heading4"/>
+        <w:ind w:left="720"/>
+      </w:pPr>
+      <w:r>
+        <w:t>Step 2: Compile Mapping Data</w:t>
       </w:r>
     </w:p>
     <w:p>
@@ -908,15 +926,54 @@
         <w:tabs>
           <w:tab w:val="left" w:pos="1843"/>
         </w:tabs>
-      </w:pPr>
-    </w:p>
-    <w:p>
-      <w:pPr>
-        <w:pStyle w:val="Heading4"/>
-        <w:ind w:left="720"/>
-      </w:pPr>
-      <w:r>
-        <w:t>Step 2: Compile Mapping Data</w:t>
+        <w:ind w:left="720"/>
+        <w:jc w:val="both"/>
+      </w:pPr>
+      <w:r>
+        <w:t xml:space="preserve">This step will recursively scan all the sub-folders of the nominated source directory and populate the </w:t>
+      </w:r>
+      <w:proofErr w:type="spellStart"/>
+      <w:r>
+        <w:t>D</w:t>
+      </w:r>
+      <w:r>
+        <w:t>ocumentMigration</w:t>
+      </w:r>
+      <w:r>
+        <w:t>Folders</w:t>
+      </w:r>
+      <w:proofErr w:type="spellEnd"/>
+      <w:r>
+        <w:t xml:space="preserve"> and </w:t>
+      </w:r>
+      <w:proofErr w:type="spellStart"/>
+      <w:r>
+        <w:t>D</w:t>
+      </w:r>
+      <w:r>
+        <w:t>ocumentMigration</w:t>
+      </w:r>
+      <w:r>
+        <w:t>Files</w:t>
+      </w:r>
+      <w:proofErr w:type="spellEnd"/>
+      <w:r>
+        <w:t xml:space="preserve"> table</w:t>
+      </w:r>
+      <w:r>
+        <w:t>s</w:t>
+      </w:r>
+      <w:r>
+        <w:t xml:space="preserve"> with the names of folders</w:t>
+      </w:r>
+      <w:r>
+        <w:t xml:space="preserve"> and files</w:t>
+      </w:r>
+      <w:r>
+        <w:t xml:space="preserve"> </w:t>
+      </w:r>
+      <w:r>
+        <w:t>to be included in the migration process.</w:t>
       </w:r>
     </w:p>
     <w:p>
@@ -928,18 +985,32 @@
         <w:jc w:val="both"/>
       </w:pPr>
       <w:r>
-        <w:t xml:space="preserve">This step will recursively scan all the sub-folders of the nominated source directory and populate the </w:t>
-      </w:r>
-      <w:proofErr w:type="spellStart"/>
-      <w:r>
-        <w:t>DM_Folders</w:t>
-      </w:r>
-      <w:proofErr w:type="spellEnd"/>
-      <w:r>
-        <w:t xml:space="preserve"> table with the names of folders </w:t>
-      </w:r>
-      <w:r>
-        <w:t>to be included in the migration process.</w:t>
+        <w:t xml:space="preserve">This step will take several minutes to complete on the final run because it requires scanning </w:t>
+      </w:r>
+      <w:r>
+        <w:t>over 116,322</w:t>
+      </w:r>
+      <w:r>
+        <w:t xml:space="preserve"> folders and applying a set of business rules </w:t>
+      </w:r>
+      <w:r>
+        <w:t>to select folders whose contents will be copied to the IRIS folders</w:t>
+      </w:r>
+      <w:r>
+        <w:t>. These folders contain</w:t>
+      </w:r>
+      <w:r>
+        <w:t xml:space="preserve"> 275,311 files totalling around 292GB of storage.</w:t>
+      </w:r>
+    </w:p>
+    <w:p>
+      <w:pPr>
+        <w:pStyle w:val="Heading4"/>
+        <w:ind w:left="720"/>
+        <w:jc w:val="both"/>
+      </w:pPr>
+      <w:r>
+        <w:t>Step 3: Scan for Duplicate Files</w:t>
       </w:r>
     </w:p>
     <w:p>
@@ -951,73 +1022,6 @@
         <w:jc w:val="both"/>
       </w:pPr>
       <w:r>
-        <w:t xml:space="preserve">This step will take several minutes to complete on the final run because it requires scanning </w:t>
-      </w:r>
-      <w:r>
-        <w:t>over 116,322</w:t>
-      </w:r>
-      <w:r>
-        <w:t xml:space="preserve"> folders and applying a set of business rules </w:t>
-      </w:r>
-      <w:r>
-        <w:t>to select folders whose contents will be copied to the IRIS folders</w:t>
-      </w:r>
-      <w:r>
-        <w:t>. These folders contain</w:t>
-      </w:r>
-      <w:r>
-        <w:t xml:space="preserve"> 275,311 files totalling around 292GB of storage.</w:t>
-      </w:r>
-    </w:p>
-    <w:p>
-      <w:pPr>
-        <w:tabs>
-          <w:tab w:val="left" w:pos="1843"/>
-        </w:tabs>
-        <w:ind w:left="720"/>
-        <w:jc w:val="both"/>
-        <w:rPr>
-          <w:rStyle w:val="IntenseEmphasis"/>
-        </w:rPr>
-      </w:pPr>
-      <w:r>
-        <w:rPr>
-          <w:rStyle w:val="IntenseEmphasis"/>
-        </w:rPr>
-        <w:t>Important</w:t>
-      </w:r>
-    </w:p>
-    <w:p>
-      <w:pPr>
-        <w:tabs>
-          <w:tab w:val="left" w:pos="1843"/>
-        </w:tabs>
-        <w:ind w:left="720"/>
-        <w:jc w:val="both"/>
-      </w:pPr>
-      <w:r>
-        <w:t>This data needs to be maintained post-migration because the initial document migration only includes files associated with applications and authorisations. Files associated with compliance inspections will be migrated at a later stage</w:t>
-      </w:r>
-    </w:p>
-    <w:p>
-      <w:pPr>
-        <w:pStyle w:val="Heading4"/>
-        <w:ind w:left="720"/>
-        <w:jc w:val="both"/>
-      </w:pPr>
-      <w:r>
-        <w:t>Step 3: Scan for Duplicate Files</w:t>
-      </w:r>
-    </w:p>
-    <w:p>
-      <w:pPr>
-        <w:tabs>
-          <w:tab w:val="left" w:pos="1843"/>
-        </w:tabs>
-        <w:ind w:left="720"/>
-        <w:jc w:val="both"/>
-      </w:pPr>
-      <w:r>
         <w:t xml:space="preserve">This step scans all the files associated with each regime, comparing file name and size. </w:t>
       </w:r>
       <w:r>
@@ -1030,16 +1034,11 @@
         <w:t>are</w:t>
       </w:r>
       <w:r>
-        <w:t xml:space="preserve"> copied and </w:t>
-      </w:r>
-      <w:proofErr w:type="gramStart"/>
-      <w:r>
-        <w:t>versioned</w:t>
+        <w:t xml:space="preserve"> copied and versioned</w:t>
       </w:r>
       <w:r>
         <w:t>,</w:t>
       </w:r>
-      <w:proofErr w:type="gramEnd"/>
       <w:r>
         <w:t xml:space="preserve"> else only one of the copies will be transferred.</w:t>
       </w:r>
@@ -1157,30 +1156,39 @@
         <w:jc w:val="both"/>
       </w:pPr>
       <w:r>
-        <w:t xml:space="preserve">The application also records the results of the copy for each file and saves the results to the </w:t>
+        <w:t xml:space="preserve">The application also records the results of the copy for each file and </w:t>
+      </w:r>
+      <w:r>
+        <w:t>updates</w:t>
+      </w:r>
+      <w:r>
+        <w:t xml:space="preserve"> the </w:t>
       </w:r>
       <w:proofErr w:type="spellStart"/>
       <w:r>
-        <w:t>DM_Files</w:t>
+        <w:t>D</w:t>
+      </w:r>
+      <w:r>
+        <w:t>ocumentMigration</w:t>
+      </w:r>
+      <w:r>
+        <w:t>Files</w:t>
       </w:r>
       <w:proofErr w:type="spellEnd"/>
       <w:r>
-        <w:t xml:space="preserve"> tables on completion of the process.</w:t>
-      </w:r>
-    </w:p>
-    <w:p>
-      <w:pPr>
-        <w:tabs>
-          <w:tab w:val="left" w:pos="1843"/>
-        </w:tabs>
-        <w:ind w:left="720"/>
-        <w:jc w:val="both"/>
-      </w:pPr>
-      <w:r>
-        <w:t>A subsequent migration will copy remaining documents to the IRIS folders.</w:t>
-      </w:r>
-    </w:p>
-    <w:p/>
+        <w:t xml:space="preserve"> table</w:t>
+      </w:r>
+      <w:r>
+        <w:t xml:space="preserve"> during</w:t>
+      </w:r>
+      <w:r>
+        <w:t xml:space="preserve"> the process.</w:t>
+      </w:r>
+    </w:p>
+    <w:p>
+      <w:bookmarkStart w:id="0" w:name="_GoBack"/>
+      <w:bookmarkEnd w:id="0"/>
+    </w:p>
     <w:sectPr>
       <w:pgSz w:w="11906" w:h="16838"/>
       <w:pgMar w:top="851" w:right="1440" w:bottom="851" w:left="1440" w:header="708" w:footer="708" w:gutter="0"/>

</xml_diff>